<commit_message>
Atualização nas documentações do projeto
</commit_message>
<xml_diff>
--- a/Documentacao/Sprint 2/Documentacao/Documentacao.docx
+++ b/Documentacao/Sprint 2/Documentacao/Documentacao.docx
@@ -2779,31 +2779,16 @@
           </w:r>
         </w:p>
         <w:p>
-          <w:r>
-            <w:fldChar w:fldCharType="begin"/>
-          </w:r>
-          <w:r>
-            <w:instrText xml:space="preserve"> TOC \o "1-3" \h \z \u </w:instrText>
-          </w:r>
-          <w:r>
-            <w:fldChar w:fldCharType="separate"/>
-          </w:r>
-          <w:r>
-            <w:rPr>
-              <w:b/>
-              <w:bCs/>
-              <w:noProof/>
-            </w:rPr>
-            <w:t>Nenhuma entrada de sumário foi encontrada.</w:t>
-          </w:r>
-          <w:r>
-            <w:rPr>
-              <w:b/>
-              <w:bCs/>
-              <w:noProof/>
-            </w:rPr>
-            <w:fldChar w:fldCharType="end"/>
-          </w:r>
+          <w:fldSimple w:instr=" TOC \o &quot;1-3&quot; \h \z \u ">
+            <w:r>
+              <w:rPr>
+                <w:b/>
+                <w:bCs/>
+                <w:noProof/>
+              </w:rPr>
+              <w:t>Nenhuma entrada de sumário foi encontrada.</w:t>
+            </w:r>
+          </w:fldSimple>
         </w:p>
       </w:sdtContent>
     </w:sdt>
@@ -2866,19 +2851,25 @@
         <w:rPr>
           <w:rFonts w:ascii="Arial" w:hAnsi="Arial" w:cs="Arial"/>
         </w:rPr>
-        <w:t xml:space="preserve">ambientes dedicados para o armazenamento, no direcionamento adequado e na </w:t>
-      </w:r>
-      <w:r>
-        <w:rPr>
-          <w:rFonts w:ascii="Arial" w:hAnsi="Arial" w:cs="Arial"/>
-        </w:rPr>
-        <w:t xml:space="preserve">conservação da qualidade </w:t>
-      </w:r>
-      <w:r>
-        <w:rPr>
-          <w:rFonts w:ascii="Arial" w:hAnsi="Arial" w:cs="Arial"/>
-        </w:rPr>
-        <w:t xml:space="preserve">desse recurso de maneira sustentável. </w:t>
+        <w:t>ambientes dedicados para o armazenamento,</w:t>
+      </w:r>
+      <w:r>
+        <w:rPr>
+          <w:rFonts w:ascii="Arial" w:hAnsi="Arial" w:cs="Arial"/>
+        </w:rPr>
+        <w:t xml:space="preserve"> o</w:t>
+      </w:r>
+      <w:r>
+        <w:rPr>
+          <w:rFonts w:ascii="Arial" w:hAnsi="Arial" w:cs="Arial"/>
+        </w:rPr>
+        <w:t xml:space="preserve"> direcionamento adequado e na conservação da qualidade desse recurso de maneira sustentável.</w:t>
+      </w:r>
+      <w:r>
+        <w:rPr>
+          <w:rFonts w:ascii="Arial" w:hAnsi="Arial" w:cs="Arial"/>
+        </w:rPr>
+        <w:t xml:space="preserve"> </w:t>
       </w:r>
       <w:r>
         <w:rPr>
@@ -2897,59 +2888,19 @@
         <w:rPr>
           <w:rFonts w:ascii="Arial" w:hAnsi="Arial" w:cs="Arial"/>
         </w:rPr>
-        <w:t>Uma das áreas que mais utilizam esse meio de preservação para a água é o setor agrícola, dado que 70% de toda água doce disponível no mundo é direcionada para esse ramo</w:t>
-      </w:r>
-      <w:r>
-        <w:rPr>
-          <w:rFonts w:ascii="Arial" w:hAnsi="Arial" w:cs="Arial"/>
-        </w:rPr>
-        <w:t>¹, principalmente para a irrigação de plantações, a utilização de reservatórios se torna extremamente necessário.</w:t>
-      </w:r>
-    </w:p>
-    <w:p>
-      <w:pPr>
-        <w:rPr>
-          <w:rFonts w:ascii="Arial" w:hAnsi="Arial" w:cs="Arial"/>
-        </w:rPr>
-      </w:pPr>
-      <w:r>
-        <w:rPr>
-          <w:rFonts w:ascii="Arial" w:hAnsi="Arial" w:cs="Arial"/>
-        </w:rPr>
-        <w:t>Sua função de continuidade para reservar água é fundamental para o funcionamento das áreas agrícolas, já que com a água, a irrigação garante a produtividade e o fortalecimento das culturas. Outro fator importante a ser citado é reduzir a escassez de água, já que em regiões propensas a careza da água, a estratégia a ser adotada é priorizar os períodos de insuficiência, a capacidade de administrar o fornecimento de água ao longo de um ano todo, portanto, às variações estacionais e secas, fortalece 1 a resiliência dos sistemas agrícolas. Isso é permitido através de uma gestão adequada de água armazenada, da previsão de demandas e de conservação e eficiência no uso da água. Dessa forma, os reservatórios não apenas tranquilizam os efeitos adversos da seca, mas também permitem uma adaptação mais efetiva às mudanças climáticas.</w:t>
-      </w:r>
-    </w:p>
-    <w:p>
-      <w:pPr>
-        <w:rPr>
-          <w:rFonts w:ascii="Arial" w:hAnsi="Arial" w:cs="Arial"/>
-        </w:rPr>
-      </w:pPr>
-      <w:r>
-        <w:rPr>
-          <w:rFonts w:ascii="Arial" w:hAnsi="Arial" w:cs="Arial"/>
-        </w:rPr>
-        <w:t>Os reservatórios de água são necessários para as áreas agrícola e para a estabilidade do mercado de alimentos, tendo um papel importante na garantia da segurança alimentar de quem vai consumir, também garantindo o desenvolvimento sustentável das comunidades rurais, muitos sistemas de armazenamento são integrados a usinas elétricas, assim aproveitando a força da água para gerar eletricidade. Essa forma de geração de energia é uma fonte limpa e renovável, contribuindo para a diversificação da matriz energética. Além de armazenar água para uso consecutivo, é importante citar a prevenção de inundações, os reservatórios também devem apresentar um papel na prevenção para que não haja nenhum tipo de enchente, a capacidade de regular o fluxo de água em rios evita eventos extremos que podem resultar em danos significativos e comprometedores.</w:t>
-      </w:r>
-    </w:p>
-    <w:p>
-      <w:pPr>
-        <w:rPr>
-          <w:rFonts w:ascii="Arial" w:hAnsi="Arial" w:cs="Arial"/>
-        </w:rPr>
-      </w:pPr>
-      <w:r>
-        <w:rPr>
-          <w:rFonts w:ascii="Arial" w:hAnsi="Arial" w:cs="Arial"/>
-        </w:rPr>
-        <w:t xml:space="preserve">O sistema de monitoramento contínuo do nível de água em reservatórios agrícolas com o sensor ultrassónico ajuda para que não haja esses tipos de problemas. Com a monitoração, o tratamento pode ser realizado para garantir que a água armazenada atenda aos padrões de potabilidade e seja segura </w:t>
-      </w:r>
-      <w:r>
-        <w:rPr>
-          <w:rFonts w:ascii="Arial" w:hAnsi="Arial" w:cs="Arial"/>
-        </w:rPr>
-        <w:lastRenderedPageBreak/>
-        <w:t>para consumo humano. Quando a emergências, como desastres naturais ou interrupções no abastecimento regular da água, os reservatórios realizam uma segunda tarefa ao fornecer uma reserva imediata de água potável. Isso é necessário para assegurar a sobrevivência e o bem-estar das comunidades afetadas.</w:t>
+        <w:t xml:space="preserve">Os reservatórios de água são necessários para a área agrícola e para a estabilidade do mercado de alimentos, tendo um papel importante na garantia da segurança alimentar de quem vai consumir, também garantindo o desenvolvimento sustentável das comunidades </w:t>
+      </w:r>
+      <w:r>
+        <w:rPr>
+          <w:rFonts w:ascii="Arial" w:hAnsi="Arial" w:cs="Arial"/>
+        </w:rPr>
+        <w:t>e do mercado rural</w:t>
+      </w:r>
+      <w:r>
+        <w:rPr>
+          <w:rFonts w:ascii="Arial" w:hAnsi="Arial" w:cs="Arial"/>
+        </w:rPr>
+        <w:t>. Além de armazenar água para uso consecutivo, é importante citar a prevenção de inundações, os reservatórios também devem apresentar um papel na prevenção para que não haja nenhum tipo de enchente, a capacidade de regular o fluxo de água em rios evita eventos extremos que podem resultar em danos significativos e comprometedores.</w:t>
       </w:r>
     </w:p>
     <w:p>
@@ -3000,13 +2951,7 @@
         <w:rPr>
           <w:rFonts w:ascii="Arial" w:hAnsi="Arial" w:cs="Arial"/>
         </w:rPr>
-        <w:t>Ideais para a preservação da água contra contaminações pelo ar, tem um custo elevado para aquisição e são mais utilizados em abastecimento de criações</w:t>
-      </w:r>
-      <w:r>
-        <w:rPr>
-          <w:rFonts w:ascii="Arial" w:hAnsi="Arial" w:cs="Arial"/>
-        </w:rPr>
-        <w:t>.</w:t>
+        <w:t>Ideais para a preservação da água contra contaminações pelo ar, tem um custo elevado para aquisição e são mais utilizados em abastecimento de criações.</w:t>
       </w:r>
     </w:p>
     <w:p>
@@ -3021,7 +2966,7 @@
           <w:noProof/>
         </w:rPr>
         <w:drawing>
-          <wp:anchor distT="0" distB="0" distL="0" distR="0" simplePos="0" relativeHeight="251661312" behindDoc="0" locked="0" layoutInCell="1" allowOverlap="1" wp14:anchorId="32259920" wp14:editId="3BDE6922">
+          <wp:anchor distT="0" distB="0" distL="0" distR="0" simplePos="0" relativeHeight="251661312" behindDoc="0" locked="0" layoutInCell="1" allowOverlap="1" wp14:anchorId="32259920" wp14:editId="740B74D7">
             <wp:simplePos x="0" y="0"/>
             <wp:positionH relativeFrom="margin">
               <wp:align>center</wp:align>
@@ -3156,13 +3101,20 @@
         <w:rPr>
           <w:rFonts w:ascii="Arial" w:hAnsi="Arial" w:cs="Arial"/>
         </w:rPr>
-        <w:t>Construídos em chapas de ferro galvanizado com uma base de cimento para nivelamento e sustentação, bastante utilizados na criação de gados e equinos</w:t>
-      </w:r>
-      <w:r>
-        <w:rPr>
-          <w:rFonts w:ascii="Arial" w:hAnsi="Arial" w:cs="Arial"/>
-        </w:rPr>
-        <w:t>.</w:t>
+        <w:t>Construídos em chapas de ferro galvanizado com uma base de cimento para nivelamento e sustentação, bastante utilizados na criação de gados e equinos.</w:t>
+      </w:r>
+    </w:p>
+    <w:p>
+      <w:pPr>
+        <w:rPr>
+          <w:rFonts w:ascii="Arial" w:hAnsi="Arial" w:cs="Arial"/>
+        </w:rPr>
+      </w:pPr>
+      <w:r>
+        <w:rPr>
+          <w:rFonts w:ascii="Arial" w:hAnsi="Arial" w:cs="Arial"/>
+        </w:rPr>
+        <w:t xml:space="preserve"> </w:t>
       </w:r>
     </w:p>
     <w:p>
@@ -3176,17 +3128,18 @@
           <w:rFonts w:ascii="Arial" w:hAnsi="Arial" w:cs="Arial"/>
           <w:noProof/>
         </w:rPr>
+        <w:lastRenderedPageBreak/>
         <w:drawing>
-          <wp:anchor distT="0" distB="0" distL="0" distR="0" simplePos="0" relativeHeight="251663360" behindDoc="0" locked="0" layoutInCell="1" allowOverlap="1" wp14:anchorId="3B2BB227" wp14:editId="35015FEF">
+          <wp:anchor distT="0" distB="0" distL="0" distR="0" simplePos="0" relativeHeight="251663360" behindDoc="0" locked="0" layoutInCell="1" allowOverlap="1" wp14:anchorId="3B2BB227" wp14:editId="54A94A5C">
             <wp:simplePos x="0" y="0"/>
             <wp:positionH relativeFrom="margin">
-              <wp:align>center</wp:align>
+              <wp:posOffset>481542</wp:posOffset>
             </wp:positionH>
-            <wp:positionV relativeFrom="page">
-              <wp:posOffset>7196455</wp:posOffset>
+            <wp:positionV relativeFrom="bottomMargin">
+              <wp:posOffset>-9084522</wp:posOffset>
             </wp:positionV>
-            <wp:extent cx="4980559" cy="2291080"/>
-            <wp:effectExtent l="0" t="0" r="0" b="0"/>
+            <wp:extent cx="4580467" cy="2107143"/>
+            <wp:effectExtent l="0" t="0" r="0" b="7620"/>
             <wp:wrapNone/>
             <wp:docPr id="939864800" name="image2.jpeg" descr="Lago com árvores em volta  Descrição gerada automaticamente"/>
             <wp:cNvGraphicFramePr>
@@ -3208,7 +3161,7 @@
                   <pic:spPr>
                     <a:xfrm>
                       <a:off x="0" y="0"/>
-                      <a:ext cx="4980559" cy="2291080"/>
+                      <a:ext cx="4580467" cy="2107143"/>
                     </a:xfrm>
                     <a:prstGeom prst="rect">
                       <a:avLst/>
@@ -3217,36 +3170,15 @@
                 </pic:pic>
               </a:graphicData>
             </a:graphic>
+            <wp14:sizeRelH relativeFrom="margin">
+              <wp14:pctWidth>0</wp14:pctWidth>
+            </wp14:sizeRelH>
+            <wp14:sizeRelV relativeFrom="margin">
+              <wp14:pctHeight>0</wp14:pctHeight>
+            </wp14:sizeRelV>
           </wp:anchor>
         </w:drawing>
       </w:r>
-      <w:r>
-        <w:rPr>
-          <w:rFonts w:ascii="Arial" w:hAnsi="Arial" w:cs="Arial"/>
-        </w:rPr>
-        <w:t xml:space="preserve"> </w:t>
-      </w:r>
-    </w:p>
-    <w:p>
-      <w:pPr>
-        <w:rPr>
-          <w:rFonts w:ascii="Arial" w:hAnsi="Arial" w:cs="Arial"/>
-        </w:rPr>
-      </w:pPr>
-    </w:p>
-    <w:p>
-      <w:pPr>
-        <w:rPr>
-          <w:rFonts w:ascii="Arial" w:hAnsi="Arial" w:cs="Arial"/>
-        </w:rPr>
-      </w:pPr>
-    </w:p>
-    <w:p>
-      <w:pPr>
-        <w:rPr>
-          <w:rFonts w:ascii="Arial" w:hAnsi="Arial" w:cs="Arial"/>
-        </w:rPr>
-      </w:pPr>
     </w:p>
     <w:p>
       <w:pPr>
@@ -3299,7 +3231,6 @@
           <w:b/>
           <w:bCs/>
         </w:rPr>
-        <w:lastRenderedPageBreak/>
         <w:t>Reservatórios de alvenaria</w:t>
       </w:r>
     </w:p>
@@ -3315,17 +3246,17 @@
           <w:noProof/>
         </w:rPr>
         <w:drawing>
-          <wp:anchor distT="0" distB="0" distL="0" distR="0" simplePos="0" relativeHeight="251665408" behindDoc="0" locked="0" layoutInCell="1" allowOverlap="1" wp14:anchorId="5ACBAA55" wp14:editId="5C954032">
+          <wp:anchor distT="0" distB="0" distL="0" distR="0" simplePos="0" relativeHeight="251665408" behindDoc="0" locked="0" layoutInCell="1" allowOverlap="1" wp14:anchorId="5ACBAA55" wp14:editId="0A092949">
             <wp:simplePos x="0" y="0"/>
             <wp:positionH relativeFrom="margin">
-              <wp:align>center</wp:align>
+              <wp:posOffset>459952</wp:posOffset>
             </wp:positionH>
             <wp:positionV relativeFrom="paragraph">
-              <wp:posOffset>780838</wp:posOffset>
+              <wp:posOffset>657014</wp:posOffset>
             </wp:positionV>
-            <wp:extent cx="4705985" cy="2828925"/>
+            <wp:extent cx="4199255" cy="2524125"/>
             <wp:effectExtent l="0" t="0" r="0" b="9525"/>
-            <wp:wrapTopAndBottom/>
+            <wp:wrapNone/>
             <wp:docPr id="9" name="image5.jpeg" descr="Uma imagem contendo grama, ao ar livre, água, pequeno  Descrição gerada automaticamente"/>
             <wp:cNvGraphicFramePr>
               <a:graphicFrameLocks xmlns:a="http://schemas.openxmlformats.org/drawingml/2006/main" noChangeAspect="1"/>
@@ -3346,7 +3277,7 @@
                   <pic:spPr>
                     <a:xfrm>
                       <a:off x="0" y="0"/>
-                      <a:ext cx="4705985" cy="2828925"/>
+                      <a:ext cx="4199255" cy="2524125"/>
                     </a:xfrm>
                     <a:prstGeom prst="rect">
                       <a:avLst/>
@@ -3355,6 +3286,12 @@
                 </pic:pic>
               </a:graphicData>
             </a:graphic>
+            <wp14:sizeRelH relativeFrom="margin">
+              <wp14:pctWidth>0</wp14:pctWidth>
+            </wp14:sizeRelH>
+            <wp14:sizeRelV relativeFrom="margin">
+              <wp14:pctHeight>0</wp14:pctHeight>
+            </wp14:sizeRelV>
           </wp:anchor>
         </w:drawing>
       </w:r>
@@ -3364,12 +3301,61 @@
         </w:rPr>
         <w:t>Construção de cimento e tijolos que armazenam grandes volumes, exige boa impermeabilização e cuidados na construção. Tem uma fragilidade maior por conta de sua estrutura</w:t>
       </w:r>
-      <w:r>
-        <w:rPr>
-          <w:rFonts w:ascii="Arial" w:hAnsi="Arial" w:cs="Arial"/>
-        </w:rPr>
-        <w:t>.</w:t>
-      </w:r>
+    </w:p>
+    <w:p>
+      <w:pPr>
+        <w:rPr>
+          <w:rFonts w:ascii="Arial" w:hAnsi="Arial" w:cs="Arial"/>
+        </w:rPr>
+      </w:pPr>
+    </w:p>
+    <w:p>
+      <w:pPr>
+        <w:rPr>
+          <w:rFonts w:ascii="Arial" w:hAnsi="Arial" w:cs="Arial"/>
+        </w:rPr>
+      </w:pPr>
+    </w:p>
+    <w:p>
+      <w:pPr>
+        <w:rPr>
+          <w:rFonts w:ascii="Arial" w:hAnsi="Arial" w:cs="Arial"/>
+        </w:rPr>
+      </w:pPr>
+    </w:p>
+    <w:p>
+      <w:pPr>
+        <w:rPr>
+          <w:rFonts w:ascii="Arial" w:hAnsi="Arial" w:cs="Arial"/>
+        </w:rPr>
+      </w:pPr>
+    </w:p>
+    <w:p>
+      <w:pPr>
+        <w:rPr>
+          <w:rFonts w:ascii="Arial" w:hAnsi="Arial" w:cs="Arial"/>
+        </w:rPr>
+      </w:pPr>
+    </w:p>
+    <w:p>
+      <w:pPr>
+        <w:rPr>
+          <w:rFonts w:ascii="Arial" w:hAnsi="Arial" w:cs="Arial"/>
+        </w:rPr>
+      </w:pPr>
+      <w:r>
+        <w:rPr>
+          <w:rFonts w:ascii="Arial" w:hAnsi="Arial" w:cs="Arial"/>
+        </w:rPr>
+        <w:br/>
+      </w:r>
+    </w:p>
+    <w:p>
+      <w:pPr>
+        <w:rPr>
+          <w:rFonts w:ascii="Arial" w:hAnsi="Arial" w:cs="Arial"/>
+        </w:rPr>
+      </w:pPr>
     </w:p>
     <w:p>
       <w:pPr>
@@ -3404,38 +3390,19 @@
       <w:r>
         <w:rPr>
           <w:rFonts w:ascii="Arial" w:hAnsi="Arial" w:cs="Arial"/>
-        </w:rPr>
-        <w:t>Com formato circular, ferro e cimento na sua construção é semelhante aos de alvenaria, porém com custo menor de implantação</w:t>
-      </w:r>
-      <w:r>
-        <w:rPr>
-          <w:rFonts w:ascii="Arial" w:hAnsi="Arial" w:cs="Arial"/>
-        </w:rPr>
-        <w:t>.</w:t>
-      </w:r>
-    </w:p>
-    <w:p>
-      <w:pPr>
-        <w:rPr>
-          <w:rFonts w:ascii="Arial" w:hAnsi="Arial" w:cs="Arial"/>
-        </w:rPr>
-      </w:pPr>
-      <w:r>
-        <w:rPr>
-          <w:rFonts w:ascii="Arial" w:hAnsi="Arial" w:cs="Arial"/>
           <w:noProof/>
         </w:rPr>
         <w:drawing>
-          <wp:anchor distT="0" distB="0" distL="0" distR="0" simplePos="0" relativeHeight="251667456" behindDoc="0" locked="0" layoutInCell="1" allowOverlap="1" wp14:anchorId="7D2EF110" wp14:editId="1F64B149">
+          <wp:anchor distT="0" distB="0" distL="0" distR="0" simplePos="0" relativeHeight="251667456" behindDoc="0" locked="0" layoutInCell="1" allowOverlap="1" wp14:anchorId="7D2EF110" wp14:editId="7D6D9475">
             <wp:simplePos x="0" y="0"/>
             <wp:positionH relativeFrom="margin">
-              <wp:align>center</wp:align>
+              <wp:posOffset>785283</wp:posOffset>
             </wp:positionH>
             <wp:positionV relativeFrom="page">
-              <wp:posOffset>6248612</wp:posOffset>
+              <wp:posOffset>7428865</wp:posOffset>
             </wp:positionV>
-            <wp:extent cx="4333875" cy="2882265"/>
-            <wp:effectExtent l="0" t="0" r="9525" b="0"/>
+            <wp:extent cx="3648710" cy="2426335"/>
+            <wp:effectExtent l="0" t="0" r="8890" b="0"/>
             <wp:wrapNone/>
             <wp:docPr id="1341575621" name="image4.jpeg" descr="Cerca de metal  Descrição gerada automaticamente com confiança baixa"/>
             <wp:cNvGraphicFramePr>
@@ -3457,7 +3424,7 @@
                   <pic:spPr>
                     <a:xfrm>
                       <a:off x="0" y="0"/>
-                      <a:ext cx="4333875" cy="2882265"/>
+                      <a:ext cx="3648710" cy="2426335"/>
                     </a:xfrm>
                     <a:prstGeom prst="rect">
                       <a:avLst/>
@@ -3466,6 +3433,12 @@
                 </pic:pic>
               </a:graphicData>
             </a:graphic>
+            <wp14:sizeRelH relativeFrom="margin">
+              <wp14:pctWidth>0</wp14:pctWidth>
+            </wp14:sizeRelH>
+            <wp14:sizeRelV relativeFrom="margin">
+              <wp14:pctHeight>0</wp14:pctHeight>
+            </wp14:sizeRelV>
           </wp:anchor>
         </w:drawing>
       </w:r>
@@ -3473,36 +3446,21 @@
         <w:rPr>
           <w:rFonts w:ascii="Arial" w:hAnsi="Arial" w:cs="Arial"/>
         </w:rPr>
+        <w:t>Com formato circular, ferro e cimento na sua construção é semelhante aos de alvenaria, porém com custo menor de implantação.</w:t>
+      </w:r>
+    </w:p>
+    <w:p>
+      <w:pPr>
+        <w:rPr>
+          <w:rFonts w:ascii="Arial" w:hAnsi="Arial" w:cs="Arial"/>
+        </w:rPr>
+      </w:pPr>
+      <w:r>
+        <w:rPr>
+          <w:rFonts w:ascii="Arial" w:hAnsi="Arial" w:cs="Arial"/>
+        </w:rPr>
         <w:t xml:space="preserve"> </w:t>
       </w:r>
-    </w:p>
-    <w:p>
-      <w:pPr>
-        <w:rPr>
-          <w:rFonts w:ascii="Arial" w:hAnsi="Arial" w:cs="Arial"/>
-        </w:rPr>
-      </w:pPr>
-    </w:p>
-    <w:p>
-      <w:pPr>
-        <w:rPr>
-          <w:rFonts w:ascii="Arial" w:hAnsi="Arial" w:cs="Arial"/>
-        </w:rPr>
-      </w:pPr>
-    </w:p>
-    <w:p>
-      <w:pPr>
-        <w:rPr>
-          <w:rFonts w:ascii="Arial" w:hAnsi="Arial" w:cs="Arial"/>
-        </w:rPr>
-      </w:pPr>
-    </w:p>
-    <w:p>
-      <w:pPr>
-        <w:rPr>
-          <w:rFonts w:ascii="Arial" w:hAnsi="Arial" w:cs="Arial"/>
-        </w:rPr>
-      </w:pPr>
     </w:p>
     <w:p>
       <w:pPr>
@@ -3580,20 +3538,33 @@
       <w:r>
         <w:rPr>
           <w:rFonts w:ascii="Arial" w:hAnsi="Arial" w:cs="Arial"/>
+        </w:rPr>
+        <w:t>Tipo mais comum em área rural, com formato circular ou retangular. Tem baixo custo de implementação e são construídos com máquinas escavadeiras, geralmente apresenta grande perda de volume por infiltração da água no solo.</w:t>
+      </w:r>
+    </w:p>
+    <w:p>
+      <w:pPr>
+        <w:rPr>
+          <w:rFonts w:ascii="Arial" w:hAnsi="Arial" w:cs="Arial"/>
+        </w:rPr>
+      </w:pPr>
+      <w:r>
+        <w:rPr>
+          <w:rFonts w:ascii="Arial" w:hAnsi="Arial" w:cs="Arial"/>
           <w:noProof/>
         </w:rPr>
         <w:drawing>
-          <wp:anchor distT="0" distB="0" distL="0" distR="0" simplePos="0" relativeHeight="251669504" behindDoc="0" locked="0" layoutInCell="1" allowOverlap="1" wp14:anchorId="29149FC5" wp14:editId="4802C708">
+          <wp:anchor distT="0" distB="0" distL="0" distR="0" simplePos="0" relativeHeight="251669504" behindDoc="0" locked="0" layoutInCell="1" allowOverlap="1" wp14:anchorId="29149FC5" wp14:editId="5A16BD65">
             <wp:simplePos x="0" y="0"/>
             <wp:positionH relativeFrom="margin">
-              <wp:align>center</wp:align>
+              <wp:posOffset>781896</wp:posOffset>
             </wp:positionH>
             <wp:positionV relativeFrom="paragraph">
-              <wp:posOffset>789940</wp:posOffset>
+              <wp:posOffset>4657</wp:posOffset>
             </wp:positionV>
-            <wp:extent cx="4371113" cy="2990373"/>
-            <wp:effectExtent l="0" t="0" r="0" b="635"/>
-            <wp:wrapTopAndBottom/>
+            <wp:extent cx="3691467" cy="2525413"/>
+            <wp:effectExtent l="0" t="0" r="4445" b="8255"/>
+            <wp:wrapNone/>
             <wp:docPr id="13" name="image7.jpeg" descr="Homem andando na terra perto de água  Descrição gerada automaticamente com confiança baixa"/>
             <wp:cNvGraphicFramePr>
               <a:graphicFrameLocks xmlns:a="http://schemas.openxmlformats.org/drawingml/2006/main" noChangeAspect="1"/>
@@ -3614,7 +3585,7 @@
                   <pic:spPr>
                     <a:xfrm>
                       <a:off x="0" y="0"/>
-                      <a:ext cx="4371113" cy="2990373"/>
+                      <a:ext cx="3691467" cy="2525413"/>
                     </a:xfrm>
                     <a:prstGeom prst="rect">
                       <a:avLst/>
@@ -3623,21 +3594,64 @@
                 </pic:pic>
               </a:graphicData>
             </a:graphic>
+            <wp14:sizeRelH relativeFrom="margin">
+              <wp14:pctWidth>0</wp14:pctWidth>
+            </wp14:sizeRelH>
+            <wp14:sizeRelV relativeFrom="margin">
+              <wp14:pctHeight>0</wp14:pctHeight>
+            </wp14:sizeRelV>
           </wp:anchor>
         </w:drawing>
       </w:r>
-      <w:r>
-        <w:rPr>
-          <w:rFonts w:ascii="Arial" w:hAnsi="Arial" w:cs="Arial"/>
-        </w:rPr>
-        <w:t>Tipo mais comum em área rural, com formato circular ou retangular. Tem baixo custo de implementação e são construídos com máquinas escavadeiras, geralmente apresenta grande perda de volume por infiltração da água no solo</w:t>
-      </w:r>
-      <w:r>
-        <w:rPr>
-          <w:rFonts w:ascii="Arial" w:hAnsi="Arial" w:cs="Arial"/>
-        </w:rPr>
-        <w:t>.</w:t>
-      </w:r>
+    </w:p>
+    <w:p>
+      <w:pPr>
+        <w:rPr>
+          <w:rFonts w:ascii="Arial" w:hAnsi="Arial" w:cs="Arial"/>
+        </w:rPr>
+      </w:pPr>
+    </w:p>
+    <w:p>
+      <w:pPr>
+        <w:rPr>
+          <w:rFonts w:ascii="Arial" w:hAnsi="Arial" w:cs="Arial"/>
+        </w:rPr>
+      </w:pPr>
+    </w:p>
+    <w:p>
+      <w:pPr>
+        <w:rPr>
+          <w:rFonts w:ascii="Arial" w:hAnsi="Arial" w:cs="Arial"/>
+        </w:rPr>
+      </w:pPr>
+    </w:p>
+    <w:p>
+      <w:pPr>
+        <w:rPr>
+          <w:rFonts w:ascii="Arial" w:hAnsi="Arial" w:cs="Arial"/>
+        </w:rPr>
+      </w:pPr>
+    </w:p>
+    <w:p>
+      <w:pPr>
+        <w:rPr>
+          <w:rFonts w:ascii="Arial" w:hAnsi="Arial" w:cs="Arial"/>
+        </w:rPr>
+      </w:pPr>
+    </w:p>
+    <w:p>
+      <w:pPr>
+        <w:rPr>
+          <w:rFonts w:ascii="Arial" w:hAnsi="Arial" w:cs="Arial"/>
+        </w:rPr>
+      </w:pPr>
+    </w:p>
+    <w:p>
+      <w:pPr>
+        <w:rPr>
+          <w:rFonts w:ascii="Arial" w:hAnsi="Arial" w:cs="Arial"/>
+        </w:rPr>
+      </w:pPr>
     </w:p>
     <w:p>
       <w:pPr>
@@ -3673,13 +3687,7 @@
         <w:rPr>
           <w:rFonts w:ascii="Arial" w:hAnsi="Arial" w:cs="Arial"/>
         </w:rPr>
-        <w:t>Técnica de construção semelhante ao escavado no chão, mas revestido com lona para evitar a infiltração da água no solo, tem baixo custo de implementação, mas por conta da exposição solar tem pouca durabilidade</w:t>
-      </w:r>
-      <w:r>
-        <w:rPr>
-          <w:rFonts w:ascii="Arial" w:hAnsi="Arial" w:cs="Arial"/>
-        </w:rPr>
-        <w:t>.</w:t>
+        <w:t>Técnica de construção semelhante ao escavado no chão, mas revestido com lona para evitar a infiltração da água no solo, tem baixo custo de implementação, mas por conta da exposição solar tem pouca durabilidade.</w:t>
       </w:r>
     </w:p>
     <w:p>
@@ -3694,13 +3702,13 @@
           <w:noProof/>
         </w:rPr>
         <w:drawing>
-          <wp:anchor distT="0" distB="0" distL="0" distR="0" simplePos="0" relativeHeight="251671552" behindDoc="0" locked="0" layoutInCell="1" allowOverlap="1" wp14:anchorId="1F75B012" wp14:editId="4E757329">
+          <wp:anchor distT="0" distB="0" distL="0" distR="0" simplePos="0" relativeHeight="251671552" behindDoc="0" locked="0" layoutInCell="1" allowOverlap="1" wp14:anchorId="1F75B012" wp14:editId="14EE38C8">
             <wp:simplePos x="0" y="0"/>
             <wp:positionH relativeFrom="margin">
               <wp:align>center</wp:align>
             </wp:positionH>
             <wp:positionV relativeFrom="page">
-              <wp:posOffset>6626436</wp:posOffset>
+              <wp:posOffset>5931958</wp:posOffset>
             </wp:positionV>
             <wp:extent cx="4219575" cy="2781297"/>
             <wp:effectExtent l="0" t="0" r="0" b="635"/>
@@ -3807,6 +3815,95 @@
           <w:rFonts w:ascii="Arial" w:hAnsi="Arial" w:cs="Arial"/>
         </w:rPr>
       </w:pPr>
+      <w:r>
+        <w:rPr>
+          <w:rFonts w:ascii="Arial" w:hAnsi="Arial" w:cs="Arial"/>
+        </w:rPr>
+        <w:t>Uma das áreas que mais utilizam esse meio de preservação para a água é o setor agrícola, dado que 70% de toda água doce disponível no mundo é direcionada para esse ramo¹, principalmente para a irrigação de plantações, a utilização de reservatórios se torna extremamente necessário.</w:t>
+      </w:r>
+    </w:p>
+    <w:p>
+      <w:pPr>
+        <w:rPr>
+          <w:rFonts w:ascii="Arial" w:hAnsi="Arial" w:cs="Arial"/>
+        </w:rPr>
+      </w:pPr>
+      <w:r>
+        <w:rPr>
+          <w:rFonts w:ascii="Arial" w:hAnsi="Arial" w:cs="Arial"/>
+        </w:rPr>
+        <w:lastRenderedPageBreak/>
+        <w:t>Dado a importância da utilização de reservatórios para a irrigação,</w:t>
+      </w:r>
+      <w:r>
+        <w:rPr>
+          <w:rFonts w:ascii="Arial" w:hAnsi="Arial" w:cs="Arial"/>
+        </w:rPr>
+        <w:t xml:space="preserve"> </w:t>
+      </w:r>
+      <w:r>
+        <w:rPr>
+          <w:rFonts w:ascii="Arial" w:hAnsi="Arial" w:cs="Arial"/>
+        </w:rPr>
+        <w:t>o</w:t>
+      </w:r>
+      <w:r>
+        <w:rPr>
+          <w:rFonts w:ascii="Arial" w:hAnsi="Arial" w:cs="Arial"/>
+        </w:rPr>
+        <w:t>utro fator importante a ser citado é</w:t>
+      </w:r>
+      <w:r>
+        <w:rPr>
+          <w:rFonts w:ascii="Arial" w:hAnsi="Arial" w:cs="Arial"/>
+        </w:rPr>
+        <w:t xml:space="preserve"> que apenas a utilização dos reservatórios não garante a devida diminuição do risco </w:t>
+      </w:r>
+      <w:r>
+        <w:rPr>
+          <w:rFonts w:ascii="Arial" w:hAnsi="Arial" w:cs="Arial"/>
+        </w:rPr>
+        <w:t>reduzir a escassez de água, já que em regiões propensas a careza da água, a estratégia a ser adotada é priorizar os períodos de insuficiência, a capacidade de administrar o fornecimento de água ao longo de um ano todo, portanto, às variações estacionais e secas, fortalece a resiliência dos sistemas agrícolas. Isso é permitido através de uma gestão adequada de água armazenada, da previsão de demandas e de conservação e eficiência no uso da água. Dessa forma, os reservatórios não apenas tranquilizam os efeitos adversos da seca, mas também permitem uma adaptação mais efetiva às mudanças climáticas.</w:t>
+      </w:r>
+    </w:p>
+    <w:p>
+      <w:pPr>
+        <w:rPr>
+          <w:rFonts w:ascii="Arial" w:hAnsi="Arial" w:cs="Arial"/>
+        </w:rPr>
+      </w:pPr>
+      <w:r>
+        <w:rPr>
+          <w:rFonts w:ascii="Arial" w:hAnsi="Arial" w:cs="Arial"/>
+        </w:rPr>
+        <w:t xml:space="preserve">O sistema de monitoramento contínuo do nível de água em reservatórios agrícolas com o sensor </w:t>
+      </w:r>
+      <w:r>
+        <w:rPr>
+          <w:rFonts w:ascii="Arial" w:hAnsi="Arial" w:cs="Arial"/>
+        </w:rPr>
+        <w:t>de profundidade</w:t>
+      </w:r>
+      <w:r>
+        <w:rPr>
+          <w:rFonts w:ascii="Arial" w:hAnsi="Arial" w:cs="Arial"/>
+        </w:rPr>
+        <w:t xml:space="preserve"> ajuda para que não haja esses tipos de problemas. Com a monitoração, o tratamento pode ser realizado para garantir que a água armazenada atenda aos padrões de potabilidade e seja segura para consumo humano. Quando a emergências, como desastres naturais ou interrupções no abastecimento regular da água, os reservatórios realizam uma segunda tarefa ao fornecer uma reserva imediata de água potável. Isso é necessário para assegurar a sobrevivência e o bem-estar das comunidades afetadas.</w:t>
+      </w:r>
+    </w:p>
+    <w:p>
+      <w:pPr>
+        <w:rPr>
+          <w:rFonts w:ascii="Arial" w:hAnsi="Arial" w:cs="Arial"/>
+        </w:rPr>
+      </w:pPr>
+    </w:p>
+    <w:p>
+      <w:pPr>
+        <w:rPr>
+          <w:rFonts w:ascii="Arial" w:hAnsi="Arial" w:cs="Arial"/>
+        </w:rPr>
+      </w:pPr>
     </w:p>
     <w:p>
       <w:pPr>
@@ -3914,6 +4011,7 @@
         <w:rPr>
           <w:rFonts w:ascii="Arial" w:hAnsi="Arial" w:cs="Arial"/>
         </w:rPr>
+        <w:lastRenderedPageBreak/>
         <w:t>Escopo</w:t>
       </w:r>
     </w:p>
@@ -4868,6 +4966,7 @@
   <w:style w:type="character" w:default="1" w:styleId="Fontepargpadro">
     <w:name w:val="Default Paragraph Font"/>
     <w:uiPriority w:val="1"/>
+    <w:semiHidden/>
     <w:unhideWhenUsed/>
   </w:style>
   <w:style w:type="table" w:default="1" w:styleId="Tabelanormal">

</xml_diff>

<commit_message>
sugestão de alterações na documentação
</commit_message>
<xml_diff>
--- a/Documentacao/Sprint 2/Documentacao/Documentacao.docx
+++ b/Documentacao/Sprint 2/Documentacao/Documentacao.docx
@@ -2601,7 +2601,6 @@
           <w:kern w:val="32"/>
           <w:sz w:val="28"/>
           <w:szCs w:val="28"/>
-          <w:lang w:val="en-US"/>
           <w14:ligatures w14:val="none"/>
         </w:rPr>
         <w:t>Grupo 3:</w:t>
@@ -2753,9 +2752,15 @@
     <w:sdt>
       <w:sdtPr>
         <w:rPr>
+          <w:rFonts w:asciiTheme="minorHAnsi" w:eastAsiaTheme="minorHAnsi" w:hAnsiTheme="minorHAnsi" w:cstheme="minorBidi"/>
           <w:b/>
           <w:bCs/>
           <w:color w:val="auto"/>
+          <w:kern w:val="2"/>
+          <w:sz w:val="24"/>
+          <w:szCs w:val="24"/>
+          <w:lang w:eastAsia="en-US"/>
+          <w14:ligatures w14:val="standardContextual"/>
         </w:rPr>
         <w:id w:val="681014618"/>
         <w:docPartObj>
@@ -2763,16 +2768,6 @@
           <w:docPartUnique/>
         </w:docPartObj>
       </w:sdtPr>
-      <w:sdtEndPr>
-        <w:rPr>
-          <w:rFonts w:asciiTheme="minorHAnsi" w:eastAsiaTheme="minorHAnsi" w:hAnsiTheme="minorHAnsi" w:cstheme="minorBidi"/>
-          <w:kern w:val="2"/>
-          <w:sz w:val="24"/>
-          <w:szCs w:val="24"/>
-          <w:lang w:eastAsia="en-US"/>
-          <w14:ligatures w14:val="standardContextual"/>
-        </w:rPr>
-      </w:sdtEndPr>
       <w:sdtContent>
         <w:p>
           <w:pPr>
@@ -3092,19 +3087,7 @@
               <w:rPr>
                 <w:rStyle w:val="Hyperlink"/>
               </w:rPr>
-              <w:t>Justific</w:t>
-            </w:r>
-            <w:r>
-              <w:rPr>
-                <w:rStyle w:val="Hyperlink"/>
-              </w:rPr>
-              <w:t>a</w:t>
-            </w:r>
-            <w:r>
-              <w:rPr>
-                <w:rStyle w:val="Hyperlink"/>
-              </w:rPr>
-              <w:t>tiva</w:t>
+              <w:t>Justificativa</w:t>
             </w:r>
             <w:r>
               <w:rPr>
@@ -3616,6 +3599,182 @@
           <w:rFonts w:ascii="Arial" w:hAnsi="Arial" w:cs="Arial"/>
         </w:rPr>
         <w:t>. Além de armazenar água para uso consecutivo, é importante citar a prevenção de inundações, os reservatórios também devem apresentar um papel na prevenção para que não haja nenhum tipo de enchente, a capacidade de regular o fluxo de água em rios evita eventos extremos que podem resultar em danos significativos e comprometedores.</w:t>
+      </w:r>
+    </w:p>
+    <w:p>
+      <w:pPr>
+        <w:rPr>
+          <w:rFonts w:ascii="Arial" w:hAnsi="Arial" w:cs="Arial"/>
+          <w:color w:val="FF0000"/>
+        </w:rPr>
+      </w:pPr>
+      <w:r>
+        <w:rPr>
+          <w:rFonts w:ascii="Arial" w:hAnsi="Arial" w:cs="Arial"/>
+          <w:color w:val="FF0000"/>
+        </w:rPr>
+        <w:t xml:space="preserve">- </w:t>
+      </w:r>
+      <w:r>
+        <w:rPr>
+          <w:rFonts w:ascii="Arial" w:hAnsi="Arial" w:cs="Arial"/>
+          <w:color w:val="FF0000"/>
+        </w:rPr>
+        <w:t>P</w:t>
+      </w:r>
+      <w:r>
+        <w:rPr>
+          <w:rFonts w:ascii="Arial" w:hAnsi="Arial" w:cs="Arial"/>
+          <w:color w:val="FF0000"/>
+        </w:rPr>
+        <w:t>or que as plantas precisam de água?</w:t>
+      </w:r>
+    </w:p>
+    <w:p>
+      <w:pPr>
+        <w:rPr>
+          <w:rFonts w:ascii="Arial" w:hAnsi="Arial" w:cs="Arial"/>
+          <w:color w:val="FF0000"/>
+        </w:rPr>
+      </w:pPr>
+      <w:r>
+        <w:rPr>
+          <w:rFonts w:ascii="Arial" w:hAnsi="Arial" w:cs="Arial"/>
+          <w:color w:val="FF0000"/>
+        </w:rPr>
+        <w:t xml:space="preserve">- </w:t>
+      </w:r>
+      <w:r>
+        <w:rPr>
+          <w:rFonts w:ascii="Arial" w:hAnsi="Arial" w:cs="Arial"/>
+          <w:color w:val="FF0000"/>
+        </w:rPr>
+        <w:t>O</w:t>
+      </w:r>
+      <w:r>
+        <w:rPr>
+          <w:rFonts w:ascii="Arial" w:hAnsi="Arial" w:cs="Arial"/>
+          <w:color w:val="FF0000"/>
+        </w:rPr>
+        <w:t xml:space="preserve"> que é o estresse hídrico?</w:t>
+      </w:r>
+    </w:p>
+    <w:p>
+      <w:pPr>
+        <w:rPr>
+          <w:rFonts w:ascii="Arial" w:hAnsi="Arial" w:cs="Arial"/>
+          <w:color w:val="FF0000"/>
+        </w:rPr>
+      </w:pPr>
+      <w:r>
+        <w:rPr>
+          <w:rFonts w:ascii="Arial" w:hAnsi="Arial" w:cs="Arial"/>
+          <w:color w:val="FF0000"/>
+        </w:rPr>
+        <w:t>- O que é um sistema de</w:t>
+      </w:r>
+      <w:r>
+        <w:rPr>
+          <w:rFonts w:ascii="Arial" w:hAnsi="Arial" w:cs="Arial"/>
+          <w:color w:val="FF0000"/>
+        </w:rPr>
+        <w:t xml:space="preserve"> irrigação e a relação com os sistemas de reservatório </w:t>
+      </w:r>
+      <w:r>
+        <w:rPr>
+          <w:rFonts w:ascii="Arial" w:hAnsi="Arial" w:cs="Arial"/>
+          <w:color w:val="FF0000"/>
+        </w:rPr>
+        <w:t>?</w:t>
+      </w:r>
+    </w:p>
+    <w:p>
+      <w:pPr>
+        <w:rPr>
+          <w:rFonts w:ascii="Arial" w:hAnsi="Arial" w:cs="Arial"/>
+          <w:color w:val="FF0000"/>
+        </w:rPr>
+      </w:pPr>
+      <w:r>
+        <w:rPr>
+          <w:rFonts w:ascii="Arial" w:hAnsi="Arial" w:cs="Arial"/>
+          <w:color w:val="FF0000"/>
+        </w:rPr>
+        <w:t>- O que é um sistema de reservatório?</w:t>
+      </w:r>
+    </w:p>
+    <w:p>
+      <w:pPr>
+        <w:rPr>
+          <w:rFonts w:ascii="Arial" w:hAnsi="Arial" w:cs="Arial"/>
+          <w:color w:val="FF0000"/>
+        </w:rPr>
+      </w:pPr>
+      <w:r>
+        <w:rPr>
+          <w:rFonts w:ascii="Arial" w:hAnsi="Arial" w:cs="Arial"/>
+          <w:color w:val="FF0000"/>
+        </w:rPr>
+        <w:t>- O que é irrigação?</w:t>
+      </w:r>
+    </w:p>
+    <w:p>
+      <w:pPr>
+        <w:rPr>
+          <w:rFonts w:ascii="Arial" w:hAnsi="Arial" w:cs="Arial"/>
+          <w:color w:val="FF0000"/>
+        </w:rPr>
+      </w:pPr>
+      <w:r>
+        <w:rPr>
+          <w:rFonts w:ascii="Arial" w:hAnsi="Arial" w:cs="Arial"/>
+          <w:color w:val="FF0000"/>
+        </w:rPr>
+        <w:t>- O que é aquecimento global?</w:t>
+      </w:r>
+    </w:p>
+    <w:p>
+      <w:pPr>
+        <w:rPr>
+          <w:rFonts w:ascii="Arial" w:hAnsi="Arial" w:cs="Arial"/>
+          <w:color w:val="FF0000"/>
+        </w:rPr>
+      </w:pPr>
+      <w:r>
+        <w:rPr>
+          <w:rFonts w:ascii="Arial" w:hAnsi="Arial" w:cs="Arial"/>
+          <w:color w:val="FF0000"/>
+        </w:rPr>
+        <w:t>- Como o aquecimento global afeta as produções?</w:t>
+      </w:r>
+    </w:p>
+    <w:p>
+      <w:pPr>
+        <w:rPr>
+          <w:rFonts w:ascii="Arial" w:hAnsi="Arial" w:cs="Arial"/>
+          <w:color w:val="FF0000"/>
+        </w:rPr>
+      </w:pPr>
+      <w:r>
+        <w:rPr>
+          <w:rFonts w:ascii="Arial" w:hAnsi="Arial" w:cs="Arial"/>
+          <w:color w:val="FF0000"/>
+        </w:rPr>
+        <w:t xml:space="preserve">- O que são períodos de seca </w:t>
+      </w:r>
+      <w:r>
+        <w:rPr>
+          <w:rFonts w:ascii="Arial" w:hAnsi="Arial" w:cs="Arial"/>
+          <w:color w:val="FF0000"/>
+        </w:rPr>
+        <w:t>e como isso</w:t>
+      </w:r>
+      <w:r>
+        <w:rPr>
+          <w:rFonts w:ascii="Arial" w:hAnsi="Arial" w:cs="Arial"/>
+          <w:color w:val="FF0000"/>
+        </w:rPr>
+        <w:t xml:space="preserve"> afeta as produções?</w:t>
       </w:r>
     </w:p>
     <w:p>
@@ -3848,7 +4007,6 @@
           <w:rFonts w:ascii="Arial" w:hAnsi="Arial" w:cs="Arial"/>
           <w:noProof/>
         </w:rPr>
-        <w:lastRenderedPageBreak/>
         <w:drawing>
           <wp:anchor distT="0" distB="0" distL="0" distR="0" simplePos="0" relativeHeight="251663360" behindDoc="0" locked="0" layoutInCell="1" allowOverlap="1" wp14:anchorId="3B2BB227" wp14:editId="54A94A5C">
             <wp:simplePos x="0" y="0"/>
@@ -4112,6 +4270,7 @@
           <w:rFonts w:ascii="Arial" w:hAnsi="Arial" w:cs="Arial"/>
           <w:noProof/>
         </w:rPr>
+        <w:lastRenderedPageBreak/>
         <w:drawing>
           <wp:anchor distT="0" distB="0" distL="0" distR="0" simplePos="0" relativeHeight="251667456" behindDoc="0" locked="0" layoutInCell="1" allowOverlap="1" wp14:anchorId="7D2EF110" wp14:editId="7D6D9475">
             <wp:simplePos x="0" y="0"/>
@@ -4245,7 +4404,6 @@
           <w:b/>
           <w:bCs/>
         </w:rPr>
-        <w:lastRenderedPageBreak/>
         <w:t>Reservatório escavado no solo</w:t>
       </w:r>
     </w:p>
@@ -4565,14 +4723,7 @@
         <w:rPr>
           <w:rFonts w:ascii="Arial" w:hAnsi="Arial" w:cs="Arial"/>
         </w:rPr>
-        <w:t xml:space="preserve">Uma das áreas que mais utilizam esse meio de preservação para a água é o setor agrícola, dado que 70% de toda água doce disponível no mundo é </w:t>
-      </w:r>
-      <w:r>
-        <w:rPr>
-          <w:rFonts w:ascii="Arial" w:hAnsi="Arial" w:cs="Arial"/>
-        </w:rPr>
-        <w:lastRenderedPageBreak/>
-        <w:t>direcionada para esse ramo¹, principalmente para a irrigação de plantações, a utilização de reservatórios se torna extremamente necessário.</w:t>
+        <w:t>Uma das áreas que mais utilizam esse meio de preservação para a água é o setor agrícola, dado que 70% de toda água doce disponível no mundo é direcionada para esse ramo¹, principalmente para a irrigação de plantações, a utilização de reservatórios se torna extremamente necessário.</w:t>
       </w:r>
     </w:p>
     <w:p>
@@ -4733,6 +4884,7 @@
           <w:sz w:val="32"/>
           <w:szCs w:val="32"/>
         </w:rPr>
+        <w:lastRenderedPageBreak/>
         <w:t>Objetivo</w:t>
       </w:r>
       <w:bookmarkEnd w:id="3"/>
@@ -4777,7 +4929,6 @@
           <w:sz w:val="32"/>
           <w:szCs w:val="32"/>
         </w:rPr>
-        <w:lastRenderedPageBreak/>
         <w:t>Justificativa</w:t>
       </w:r>
       <w:bookmarkEnd w:id="4"/>
@@ -4975,6 +5126,7 @@
       <w:r>
         <w:rPr>
           <w:rFonts w:ascii="Arial" w:hAnsi="Arial" w:cs="Arial"/>
+          <w:noProof/>
         </w:rPr>
         <w:drawing>
           <wp:anchor distT="0" distB="0" distL="114300" distR="114300" simplePos="0" relativeHeight="251672576" behindDoc="0" locked="0" layoutInCell="1" allowOverlap="1" wp14:anchorId="0A8A359B" wp14:editId="18899F86">
@@ -5131,7 +5283,6 @@
         <w:rPr>
           <w:rFonts w:ascii="Arial" w:hAnsi="Arial" w:cs="Arial"/>
         </w:rPr>
-        <w:lastRenderedPageBreak/>
         <w:t xml:space="preserve">(Print do </w:t>
       </w:r>
       <w:r>
@@ -5195,6 +5346,7 @@
       <w:r>
         <w:rPr>
           <w:rFonts w:ascii="Arial" w:hAnsi="Arial" w:cs="Arial"/>
+          <w:noProof/>
         </w:rPr>
         <w:drawing>
           <wp:inline distT="0" distB="0" distL="0" distR="0" wp14:anchorId="7861F7BD" wp14:editId="3355851B">
@@ -5357,6 +5509,7 @@
         <w:rPr>
           <w:rFonts w:ascii="Arial" w:hAnsi="Arial" w:cs="Arial"/>
         </w:rPr>
+        <w:lastRenderedPageBreak/>
         <w:t xml:space="preserve">Servidor dedicado para o armazenamento dos dados, com, no mínimo, 8Gb de memória RAM, e armazenamento de 256Gb, processador </w:t>
       </w:r>
       <w:proofErr w:type="spellStart"/>
@@ -5487,7 +5640,6 @@
           <w:sz w:val="28"/>
           <w:szCs w:val="28"/>
         </w:rPr>
-        <w:lastRenderedPageBreak/>
         <w:t>Restrições</w:t>
       </w:r>
       <w:bookmarkEnd w:id="8"/>
@@ -5644,7 +5796,14 @@
         <w:rPr>
           <w:rFonts w:ascii="Arial" w:hAnsi="Arial" w:cs="Arial"/>
         </w:rPr>
-        <w:t xml:space="preserve"> A motivação para este projeto vem da necessidade urgente de melhorar a gestão da água na agricultura, uma indústria que consome uma grande parcela dos recursos hídricos globais. A falta de monitoramento contínuo e preciso dos níveis de água em reservatórios agrícolas é um problema recorrente, que resulta em desperdícios e uso ineficiente da água. Além disso, a crescente preocupação com a sustentabilidade ambiental impulsiona a busca por soluções que possam equilibrar a produtividade agrícola com a conservação dos recursos naturais. Com essa motivação, o projeto visa proporcionar uma ferramenta acessível e eficaz para agricultores, ajudando a reduzir desperdícios, custos e impactos ambientais negativos. Importância do projeto:  uso ineficiente da água em ambientes agrícolas pode levar a desperdícios significativos, impactos negativos no meio ambiente e altos custos para os agricultores. Este projeto propõe uma solução tecnológica para otimizar o uso da água, contribuindo para práticas agrícolas mais sustentáveis e eficientes.</w:t>
+        <w:t xml:space="preserve"> A motivação para este projeto vem da necessidade urgente de melhorar a gestão da água na agricultura, uma indústria que consome uma grande parcela dos recursos hídricos globais. A falta de monitoramento contínuo e preciso dos níveis de água em reservatórios agrícolas é um problema recorrente, que resulta em desperdícios e uso ineficiente da água. Além disso, a crescente preocupação com a sustentabilidade ambiental impulsiona a busca por soluções que possam equilibrar a produtividade agrícola com a conservação dos recursos naturais. Com essa motivação, o projeto visa proporcionar uma ferramenta acessível e eficaz para agricultores, ajudando a reduzir desperdícios, custos e impactos ambientais negativos. Importância do projeto:  uso ineficiente da água em </w:t>
+      </w:r>
+      <w:r>
+        <w:rPr>
+          <w:rFonts w:ascii="Arial" w:hAnsi="Arial" w:cs="Arial"/>
+        </w:rPr>
+        <w:lastRenderedPageBreak/>
+        <w:t>ambientes agrícolas pode levar a desperdícios significativos, impactos negativos no meio ambiente e altos custos para os agricultores. Este projeto propõe uma solução tecnológica para otimizar o uso da água, contribuindo para práticas agrícolas mais sustentáveis e eficientes.</w:t>
       </w:r>
     </w:p>
     <w:p>

</xml_diff>